<commit_message>
update WIS2 Guide build
</commit_message>
<xml_diff>
--- a/transition-guide/wis2-transition-guide-DRAFT.docx
+++ b/transition-guide/wis2-transition-guide-DRAFT.docx
@@ -332,7 +332,7 @@
         <w:pStyle w:val="BodyText"/>
       </w:pPr>
       <w:r>
-        <w:t xml:space="preserve">According to the WIS2 implementation plan (see figure 1), the Global Telecommunication System (GTS) will be decommissioned by 2030, and National Meteorological and Hydrological Services NMHSs will use the WIS2 platform for data exchange. During the transition period, there will be a mix of centers operating WIS2 and WIS/GTS. Some of them will be running both data-sharing frameworks simultaneously, with the difficulties associated with maintaining two operational systems for the same purpose. Therefore, a transition plan will be developed during the pilot phase, taking into account the time necessary for Members to migrate to the new systems and reducing, at the minimum, the time of parallel operation of both systems for a Member.</w:t>
+        <w:t xml:space="preserve">According to the WIS2 implementation plan (see figure 1), the Global Telecommunication System (GTS) will be decommissioned by 2030, and National Meteorological and Hydrological Services NMHSs will use the WIS2 platform for data exchange. During the transition period, there will be a mix of centres operating WIS2 and WIS/GTS. Some of them will be running both data-sharing frameworks simultaneously, with the difficulties associated with maintaining two operational systems for the same purpose. Therefore, a transition plan will be developed during the pilot phase, taking into account the time necessary for Members to migrate to the new systems and reducing, at the minimum, the time of parallel operation of both systems for a Member.</w:t>
       </w:r>
     </w:p>
     <w:p>
@@ -375,7 +375,7 @@
         </w:numPr>
       </w:pPr>
       <w:r>
-        <w:t xml:space="preserve">Considering the fact that not all centers have the same skills and facilities, and the operational aspects of WIS and the risks involved in a big-bang approach, the WIS node implementation would not be fully implemented at the same time</w:t>
+        <w:t xml:space="preserve">Considering the fact that not all centres have the same skills and facilities, and the operational aspects of WIS and the risks involved in a big-bang approach, the WIS node implementation would not be fully implemented at the same time</w:t>
       </w:r>
     </w:p>
     <w:p>
@@ -436,7 +436,7 @@
         </w:numPr>
       </w:pPr>
       <w:r>
-        <w:t xml:space="preserve">After migration to WIS2, It is not required to run an MSS to receive or send data from Centers not having made the transition. The Center will decide when and if they want to stop their Message Switching System MSS. They can also stop the data dissemination to GTS</w:t>
+        <w:t xml:space="preserve">After migration to WIS2, It is not required to run an MSS to receive or send data from Centres not having made the transition. The Centre will decide when and if they want to stop their Message Switching System MSS. They can also stop the data dissemination to GTS</w:t>
       </w:r>
     </w:p>
     <w:p>
@@ -461,7 +461,7 @@
         </w:numPr>
       </w:pPr>
       <w:r>
-        <w:t xml:space="preserve">WIS2 is designed to to enable the WMO Unified Data Policy, and to support the WMO Global Basic Observing Network. The new data will be available on WIS2. A center not having made the migration to WIS2 will not receive the new data. This data will not have a GTS headers TTAAii and will not be exchanged over the GTS</w:t>
+        <w:t xml:space="preserve">WIS2 is designed to to enable the WMO Unified Data Policy, and to support the WMO Global Basic Observing Network. The new data will be available on WIS2. A centre not having made the migration to WIS2 will not receive the new data. This data will not have a GTS headers TTAAii and will not be exchanged over the GTS</w:t>
       </w:r>
     </w:p>
     <w:p>

</xml_diff>